<commit_message>
Combo dinamico pais-estado-municpio|guardado en db (id,texto)|
</commit_message>
<xml_diff>
--- a/bitacora/control de cambios 24 Septiembre.docx
+++ b/bitacora/control de cambios 24 Septiembre.docx
@@ -886,6 +886,7 @@
           <w:szCs w:val="24"/>
           <w:lang w:eastAsia="es-MX"/>
         </w:rPr>
+        <w:lastRenderedPageBreak/>
         <w:t>Impacto del cambio</w:t>
       </w:r>
       <w:r>
@@ -1859,6 +1860,7 @@
           <w:szCs w:val="24"/>
           <w:lang w:eastAsia="es-MX"/>
         </w:rPr>
+        <w:lastRenderedPageBreak/>
         <w:t>Notas adicionales</w:t>
       </w:r>
       <w:r>
@@ -2943,6 +2945,7 @@
           <w:szCs w:val="24"/>
           <w:lang w:eastAsia="es-MX"/>
         </w:rPr>
+        <w:lastRenderedPageBreak/>
         <w:t xml:space="preserve">El formulario ahora imprime el campo </w:t>
       </w:r>
       <w:r>
@@ -3364,7 +3367,6 @@
           <w:szCs w:val="24"/>
           <w:lang w:eastAsia="es-MX"/>
         </w:rPr>
-        <w:lastRenderedPageBreak/>
         <w:t>Notas adicionales</w:t>
       </w:r>
       <w:r>
@@ -3797,6 +3799,7 @@
           <w:szCs w:val="24"/>
           <w:lang w:eastAsia="es-MX"/>
         </w:rPr>
+        <w:lastRenderedPageBreak/>
         <w:t>Impacto del cambio:</w:t>
       </w:r>
     </w:p>
@@ -4261,7 +4264,6 @@
           <w:szCs w:val="24"/>
           <w:lang w:eastAsia="es-MX"/>
         </w:rPr>
-        <w:lastRenderedPageBreak/>
         <w:t xml:space="preserve">Se ha implementado la funcionalidad para guardar las selecciones en </w:t>
       </w:r>
       <w:proofErr w:type="spellStart"/>
@@ -4649,6 +4651,7 @@
           <w:szCs w:val="24"/>
           <w:lang w:eastAsia="es-MX"/>
         </w:rPr>
+        <w:lastRenderedPageBreak/>
         <w:t>Se implementó un script para poblar la tabla de municipios en la base de datos con los registros completos de cada estado, asegurando que la información sea precisa y actualizada.</w:t>
       </w:r>
     </w:p>
@@ -4925,7 +4928,6 @@
           <w:szCs w:val="24"/>
           <w:lang w:eastAsia="es-MX"/>
         </w:rPr>
-        <w:lastRenderedPageBreak/>
         <w:t>Fecha del cambio</w:t>
       </w:r>
       <w:r>
@@ -5377,6 +5379,7 @@
           <w:szCs w:val="24"/>
           <w:lang w:eastAsia="es-MX"/>
         </w:rPr>
+        <w:lastRenderedPageBreak/>
         <w:t xml:space="preserve">Se probó la funcionalidad con diferentes escenarios para asegurar que la opción "Otro" funcione correctamente, transformando los </w:t>
       </w:r>
       <w:proofErr w:type="spellStart"/>
@@ -5423,6 +5426,28 @@
         </w:rPr>
         <w:t>El campo País también vuelve a activar los selectores de Estado y Municipio cuando no se elige la opción "Otro".</w:t>
       </w:r>
+    </w:p>
+    <w:p>
+      <w:pPr>
+        <w:spacing w:before="100" w:beforeAutospacing="1" w:after="100" w:afterAutospacing="1" w:line="240" w:lineRule="auto"/>
+        <w:rPr>
+          <w:rFonts w:ascii="Times New Roman" w:eastAsia="Times New Roman" w:hAnsi="Times New Roman" w:cs="Times New Roman"/>
+          <w:sz w:val="24"/>
+          <w:szCs w:val="24"/>
+          <w:lang w:eastAsia="es-MX"/>
+        </w:rPr>
+      </w:pPr>
+    </w:p>
+    <w:p>
+      <w:pPr>
+        <w:spacing w:before="100" w:beforeAutospacing="1" w:after="100" w:afterAutospacing="1" w:line="240" w:lineRule="auto"/>
+        <w:rPr>
+          <w:rFonts w:ascii="Times New Roman" w:eastAsia="Times New Roman" w:hAnsi="Times New Roman" w:cs="Times New Roman"/>
+          <w:sz w:val="24"/>
+          <w:szCs w:val="24"/>
+          <w:lang w:eastAsia="es-MX"/>
+        </w:rPr>
+      </w:pPr>
     </w:p>
     <w:p>
       <w:pPr>
@@ -7309,6 +7334,7 @@
   <w:style w:type="character" w:default="1" w:styleId="Fuentedeprrafopredeter">
     <w:name w:val="Default Paragraph Font"/>
     <w:uiPriority w:val="1"/>
+    <w:semiHidden/>
     <w:unhideWhenUsed/>
   </w:style>
   <w:style w:type="table" w:default="1" w:styleId="Tablanormal">

</xml_diff>